<commit_message>
Signed-off-by: Cameron Kirk <kirkster96@gmail.com>
</commit_message>
<xml_diff>
--- a/DesignAssignment/DA2_b/DA_2B.docx
+++ b/DesignAssignment/DA2_b/DA_2B.docx
@@ -115,6 +115,17 @@
       <w:r>
         <w:t>:</w:t>
       </w:r>
+      <w:r>
+        <w:t xml:space="preserve"> </w:t>
+      </w:r>
+      <w:hyperlink r:id="rId6" w:history="1">
+        <w:r>
+          <w:rPr>
+            <w:rStyle w:val="Hyperlink"/>
+          </w:rPr>
+          <w:t>https://github.com/kirkster96/submission_da/tree/master/DesignAssignment/DA2_b</w:t>
+        </w:r>
+      </w:hyperlink>
     </w:p>
     <w:p/>
     <w:p>
@@ -164,6 +175,8 @@
       <w:r>
         <w:t>Multi-function Shield</w:t>
       </w:r>
+      <w:bookmarkStart w:id="0" w:name="_GoBack"/>
+      <w:bookmarkEnd w:id="0"/>
     </w:p>
     <w:p>
       <w:pPr>
@@ -4019,21 +4032,7 @@
           <w:b/>
           <w:sz w:val="24"/>
         </w:rPr>
-        <w:t xml:space="preserve">AVR </w:t>
-      </w:r>
-      <w:r>
-        <w:rPr>
-          <w:b/>
-          <w:sz w:val="24"/>
-        </w:rPr>
-        <w:t>C</w:t>
-      </w:r>
-      <w:r>
-        <w:rPr>
-          <w:b/>
-          <w:sz w:val="24"/>
-        </w:rPr>
-        <w:t xml:space="preserve"> </w:t>
+        <w:t xml:space="preserve">AVR C </w:t>
       </w:r>
       <w:r>
         <w:rPr>
@@ -5601,7 +5600,7 @@
                     </pic:cNvPicPr>
                   </pic:nvPicPr>
                   <pic:blipFill>
-                    <a:blip r:embed="rId6">
+                    <a:blip r:embed="rId7">
                       <a:extLst>
                         <a:ext uri="{28A0092B-C50C-407E-A947-70E740481C1C}">
                           <a14:useLocalDpi xmlns:a14="http://schemas.microsoft.com/office/drawing/2010/main" val="0"/>
@@ -5702,7 +5701,7 @@
       <w:pPr>
         <w:pStyle w:val="NoSpacing"/>
       </w:pPr>
-      <w:hyperlink r:id="rId7" w:history="1">
+      <w:hyperlink r:id="rId8" w:history="1">
         <w:r>
           <w:rPr>
             <w:rStyle w:val="Hyperlink"/>
@@ -5741,8 +5740,6 @@
       <w:pPr>
         <w:pStyle w:val="NoSpacing"/>
       </w:pPr>
-      <w:bookmarkStart w:id="0" w:name="_GoBack"/>
-      <w:bookmarkEnd w:id="0"/>
     </w:p>
     <w:p>
       <w:pPr>
@@ -5774,7 +5771,7 @@
       <w:pPr>
         <w:pStyle w:val="NoSpacing"/>
       </w:pPr>
-      <w:hyperlink r:id="rId8" w:history="1">
+      <w:hyperlink r:id="rId9" w:history="1">
         <w:r>
           <w:rPr>
             <w:rStyle w:val="Hyperlink"/>

</xml_diff>